<commit_message>
Update to test cases for triangletyper
</commit_message>
<xml_diff>
--- a/Chris.Gutman/Homework due 8-7/Whiteboard Test Cases for Triangle Typer/TestCases.docx
+++ b/Chris.Gutman/Homework due 8-7/Whiteboard Test Cases for Triangle Typer/TestCases.docx
@@ -62,139 +62,225 @@
             <w:tcW w:w="2337" w:type="dxa"/>
           </w:tcPr>
           <w:p>
+            <w:r>
+              <w:t>7</w:t>
+            </w:r>
+          </w:p>
+        </w:tc>
+        <w:tc>
+          <w:tcPr>
+            <w:tcW w:w="2337" w:type="dxa"/>
+          </w:tcPr>
+          <w:p>
+            <w:r>
+              <w:t>7</w:t>
+            </w:r>
+          </w:p>
+        </w:tc>
+        <w:tc>
+          <w:tcPr>
+            <w:tcW w:w="2338" w:type="dxa"/>
+          </w:tcPr>
+          <w:p>
+            <w:r>
+              <w:t>7</w:t>
+            </w:r>
+          </w:p>
+        </w:tc>
+        <w:tc>
+          <w:tcPr>
+            <w:tcW w:w="2338" w:type="dxa"/>
+          </w:tcPr>
+          <w:p>
+            <w:r>
+              <w:t>Equilateral</w:t>
+            </w:r>
+          </w:p>
+        </w:tc>
+      </w:tr>
+      <w:tr>
+        <w:tc>
+          <w:tcPr>
+            <w:tcW w:w="2337" w:type="dxa"/>
+          </w:tcPr>
+          <w:p>
+            <w:r>
+              <w:t>3</w:t>
+            </w:r>
+          </w:p>
+        </w:tc>
+        <w:tc>
+          <w:tcPr>
+            <w:tcW w:w="2337" w:type="dxa"/>
+          </w:tcPr>
+          <w:p>
+            <w:r>
+              <w:t>4</w:t>
+            </w:r>
+          </w:p>
+        </w:tc>
+        <w:tc>
+          <w:tcPr>
+            <w:tcW w:w="2338" w:type="dxa"/>
+          </w:tcPr>
+          <w:p>
+            <w:r>
+              <w:t>5</w:t>
+            </w:r>
+          </w:p>
+        </w:tc>
+        <w:tc>
+          <w:tcPr>
+            <w:tcW w:w="2338" w:type="dxa"/>
+          </w:tcPr>
+          <w:p>
+            <w:r>
+              <w:t>Scalene</w:t>
+            </w:r>
+          </w:p>
+        </w:tc>
+      </w:tr>
+      <w:tr>
+        <w:tc>
+          <w:tcPr>
+            <w:tcW w:w="2337" w:type="dxa"/>
+          </w:tcPr>
+          <w:p>
+            <w:r>
+              <w:t>0</w:t>
+            </w:r>
+          </w:p>
+        </w:tc>
+        <w:tc>
+          <w:tcPr>
+            <w:tcW w:w="2337" w:type="dxa"/>
+          </w:tcPr>
+          <w:p>
+            <w:r>
+              <w:t>1</w:t>
+            </w:r>
+          </w:p>
+        </w:tc>
+        <w:tc>
+          <w:tcPr>
+            <w:tcW w:w="2338" w:type="dxa"/>
+          </w:tcPr>
+          <w:p>
+            <w:r>
+              <w:t>1</w:t>
+            </w:r>
+          </w:p>
+        </w:tc>
+        <w:tc>
+          <w:tcPr>
+            <w:tcW w:w="2338" w:type="dxa"/>
+          </w:tcPr>
+          <w:p>
+            <w:proofErr w:type="spellStart"/>
+            <w:r>
+              <w:t>NotATriangle</w:t>
+            </w:r>
+            <w:proofErr w:type="spellEnd"/>
+          </w:p>
+        </w:tc>
+      </w:tr>
+      <w:tr>
+        <w:tc>
+          <w:tcPr>
+            <w:tcW w:w="2337" w:type="dxa"/>
+          </w:tcPr>
+          <w:p>
+            <w:r>
+              <w:t>1</w:t>
+            </w:r>
+          </w:p>
+        </w:tc>
+        <w:tc>
+          <w:tcPr>
+            <w:tcW w:w="2337" w:type="dxa"/>
+          </w:tcPr>
+          <w:p>
+            <w:r>
+              <w:t>2</w:t>
+            </w:r>
+          </w:p>
+        </w:tc>
+        <w:tc>
+          <w:tcPr>
+            <w:tcW w:w="2338" w:type="dxa"/>
+          </w:tcPr>
+          <w:p>
+            <w:r>
+              <w:t>3</w:t>
+            </w:r>
+          </w:p>
+        </w:tc>
+        <w:tc>
+          <w:tcPr>
+            <w:tcW w:w="2338" w:type="dxa"/>
+          </w:tcPr>
+          <w:p>
+            <w:proofErr w:type="spellStart"/>
+            <w:r>
+              <w:t>NotATriangle</w:t>
+            </w:r>
+            <w:proofErr w:type="spellEnd"/>
+          </w:p>
+        </w:tc>
+      </w:tr>
+      <w:tr>
+        <w:tc>
+          <w:tcPr>
+            <w:tcW w:w="2337" w:type="dxa"/>
+          </w:tcPr>
+          <w:p>
+            <w:r>
+              <w:t>1</w:t>
+            </w:r>
+          </w:p>
+        </w:tc>
+        <w:tc>
+          <w:tcPr>
+            <w:tcW w:w="2337" w:type="dxa"/>
+          </w:tcPr>
+          <w:p>
+            <w:r>
+              <w:t>3</w:t>
+            </w:r>
+          </w:p>
+        </w:tc>
+        <w:tc>
+          <w:tcPr>
+            <w:tcW w:w="2338" w:type="dxa"/>
+          </w:tcPr>
+          <w:p>
+            <w:r>
+              <w:t>8</w:t>
+            </w:r>
+          </w:p>
+        </w:tc>
+        <w:tc>
+          <w:tcPr>
+            <w:tcW w:w="2338" w:type="dxa"/>
+          </w:tcPr>
+          <w:p>
+            <w:proofErr w:type="spellStart"/>
+            <w:r>
+              <w:t>NotATriangle</w:t>
+            </w:r>
+            <w:proofErr w:type="spellEnd"/>
+          </w:p>
+        </w:tc>
+      </w:tr>
+      <w:tr>
+        <w:tc>
+          <w:tcPr>
+            <w:tcW w:w="2337" w:type="dxa"/>
+          </w:tcPr>
+          <w:p>
             <w:bookmarkStart w:id="0" w:name="_GoBack"/>
             <w:bookmarkEnd w:id="0"/>
           </w:p>
-        </w:tc>
-        <w:tc>
-          <w:tcPr>
-            <w:tcW w:w="2337" w:type="dxa"/>
-          </w:tcPr>
-          <w:p/>
-        </w:tc>
-        <w:tc>
-          <w:tcPr>
-            <w:tcW w:w="2338" w:type="dxa"/>
-          </w:tcPr>
-          <w:p/>
-        </w:tc>
-        <w:tc>
-          <w:tcPr>
-            <w:tcW w:w="2338" w:type="dxa"/>
-          </w:tcPr>
-          <w:p/>
-        </w:tc>
-      </w:tr>
-      <w:tr>
-        <w:tc>
-          <w:tcPr>
-            <w:tcW w:w="2337" w:type="dxa"/>
-          </w:tcPr>
-          <w:p/>
-        </w:tc>
-        <w:tc>
-          <w:tcPr>
-            <w:tcW w:w="2337" w:type="dxa"/>
-          </w:tcPr>
-          <w:p/>
-        </w:tc>
-        <w:tc>
-          <w:tcPr>
-            <w:tcW w:w="2338" w:type="dxa"/>
-          </w:tcPr>
-          <w:p/>
-        </w:tc>
-        <w:tc>
-          <w:tcPr>
-            <w:tcW w:w="2338" w:type="dxa"/>
-          </w:tcPr>
-          <w:p/>
-        </w:tc>
-      </w:tr>
-      <w:tr>
-        <w:tc>
-          <w:tcPr>
-            <w:tcW w:w="2337" w:type="dxa"/>
-          </w:tcPr>
-          <w:p/>
-        </w:tc>
-        <w:tc>
-          <w:tcPr>
-            <w:tcW w:w="2337" w:type="dxa"/>
-          </w:tcPr>
-          <w:p/>
-        </w:tc>
-        <w:tc>
-          <w:tcPr>
-            <w:tcW w:w="2338" w:type="dxa"/>
-          </w:tcPr>
-          <w:p/>
-        </w:tc>
-        <w:tc>
-          <w:tcPr>
-            <w:tcW w:w="2338" w:type="dxa"/>
-          </w:tcPr>
-          <w:p/>
-        </w:tc>
-      </w:tr>
-      <w:tr>
-        <w:tc>
-          <w:tcPr>
-            <w:tcW w:w="2337" w:type="dxa"/>
-          </w:tcPr>
-          <w:p/>
-        </w:tc>
-        <w:tc>
-          <w:tcPr>
-            <w:tcW w:w="2337" w:type="dxa"/>
-          </w:tcPr>
-          <w:p/>
-        </w:tc>
-        <w:tc>
-          <w:tcPr>
-            <w:tcW w:w="2338" w:type="dxa"/>
-          </w:tcPr>
-          <w:p/>
-        </w:tc>
-        <w:tc>
-          <w:tcPr>
-            <w:tcW w:w="2338" w:type="dxa"/>
-          </w:tcPr>
-          <w:p/>
-        </w:tc>
-      </w:tr>
-      <w:tr>
-        <w:tc>
-          <w:tcPr>
-            <w:tcW w:w="2337" w:type="dxa"/>
-          </w:tcPr>
-          <w:p/>
-        </w:tc>
-        <w:tc>
-          <w:tcPr>
-            <w:tcW w:w="2337" w:type="dxa"/>
-          </w:tcPr>
-          <w:p/>
-        </w:tc>
-        <w:tc>
-          <w:tcPr>
-            <w:tcW w:w="2338" w:type="dxa"/>
-          </w:tcPr>
-          <w:p/>
-        </w:tc>
-        <w:tc>
-          <w:tcPr>
-            <w:tcW w:w="2338" w:type="dxa"/>
-          </w:tcPr>
-          <w:p/>
-        </w:tc>
-      </w:tr>
-      <w:tr>
-        <w:tc>
-          <w:tcPr>
-            <w:tcW w:w="2337" w:type="dxa"/>
-          </w:tcPr>
-          <w:p/>
         </w:tc>
         <w:tc>
           <w:tcPr>

</xml_diff>

<commit_message>
Triangle Typer Updated Test Cases
Still incomplete, but incremental development process learned.
</commit_message>
<xml_diff>
--- a/Chris.Gutman/Homework due 8-7/Whiteboard Test Cases for Triangle Typer/TestCases.docx
+++ b/Chris.Gutman/Homework due 8-7/Whiteboard Test Cases for Triangle Typer/TestCases.docx
@@ -21,17 +21,17 @@
           </w:tcPr>
           <w:p>
             <w:r>
+              <w:t>1</w:t>
+            </w:r>
+          </w:p>
+        </w:tc>
+        <w:tc>
+          <w:tcPr>
+            <w:tcW w:w="2337" w:type="dxa"/>
+          </w:tcPr>
+          <w:p>
+            <w:r>
               <w:t>7</w:t>
-            </w:r>
-          </w:p>
-        </w:tc>
-        <w:tc>
-          <w:tcPr>
-            <w:tcW w:w="2337" w:type="dxa"/>
-          </w:tcPr>
-          <w:p>
-            <w:r>
-              <w:t>1</w:t>
             </w:r>
           </w:p>
         </w:tc>
@@ -63,37 +63,37 @@
           </w:tcPr>
           <w:p>
             <w:r>
-              <w:t>7</w:t>
-            </w:r>
-          </w:p>
-        </w:tc>
-        <w:tc>
-          <w:tcPr>
-            <w:tcW w:w="2337" w:type="dxa"/>
-          </w:tcPr>
-          <w:p>
-            <w:r>
-              <w:t>7</w:t>
-            </w:r>
-          </w:p>
-        </w:tc>
-        <w:tc>
-          <w:tcPr>
-            <w:tcW w:w="2338" w:type="dxa"/>
-          </w:tcPr>
-          <w:p>
-            <w:r>
-              <w:t>7</w:t>
-            </w:r>
-          </w:p>
-        </w:tc>
-        <w:tc>
-          <w:tcPr>
-            <w:tcW w:w="2338" w:type="dxa"/>
-          </w:tcPr>
-          <w:p>
-            <w:r>
-              <w:t>Equilateral</w:t>
+              <w:t>2</w:t>
+            </w:r>
+          </w:p>
+        </w:tc>
+        <w:tc>
+          <w:tcPr>
+            <w:tcW w:w="2337" w:type="dxa"/>
+          </w:tcPr>
+          <w:p>
+            <w:r>
+              <w:t>2</w:t>
+            </w:r>
+          </w:p>
+        </w:tc>
+        <w:tc>
+          <w:tcPr>
+            <w:tcW w:w="2338" w:type="dxa"/>
+          </w:tcPr>
+          <w:p>
+            <w:r>
+              <w:t>3</w:t>
+            </w:r>
+          </w:p>
+        </w:tc>
+        <w:tc>
+          <w:tcPr>
+            <w:tcW w:w="2338" w:type="dxa"/>
+          </w:tcPr>
+          <w:p>
+            <w:r>
+              <w:t>Isosceles</w:t>
             </w:r>
           </w:p>
         </w:tc>
@@ -105,37 +105,37 @@
           </w:tcPr>
           <w:p>
             <w:r>
-              <w:t>3</w:t>
-            </w:r>
-          </w:p>
-        </w:tc>
-        <w:tc>
-          <w:tcPr>
-            <w:tcW w:w="2337" w:type="dxa"/>
-          </w:tcPr>
-          <w:p>
-            <w:r>
-              <w:t>4</w:t>
-            </w:r>
-          </w:p>
-        </w:tc>
-        <w:tc>
-          <w:tcPr>
-            <w:tcW w:w="2338" w:type="dxa"/>
-          </w:tcPr>
-          <w:p>
-            <w:r>
               <w:t>5</w:t>
             </w:r>
           </w:p>
         </w:tc>
         <w:tc>
           <w:tcPr>
-            <w:tcW w:w="2338" w:type="dxa"/>
-          </w:tcPr>
-          <w:p>
-            <w:r>
-              <w:t>Scalene</w:t>
+            <w:tcW w:w="2337" w:type="dxa"/>
+          </w:tcPr>
+          <w:p>
+            <w:r>
+              <w:t>10</w:t>
+            </w:r>
+          </w:p>
+        </w:tc>
+        <w:tc>
+          <w:tcPr>
+            <w:tcW w:w="2338" w:type="dxa"/>
+          </w:tcPr>
+          <w:p>
+            <w:r>
+              <w:t>10</w:t>
+            </w:r>
+          </w:p>
+        </w:tc>
+        <w:tc>
+          <w:tcPr>
+            <w:tcW w:w="2338" w:type="dxa"/>
+          </w:tcPr>
+          <w:p>
+            <w:r>
+              <w:t>Isosceles</w:t>
             </w:r>
           </w:p>
         </w:tc>
@@ -147,23 +147,13 @@
           </w:tcPr>
           <w:p>
             <w:r>
-              <w:t>0</w:t>
-            </w:r>
-          </w:p>
-        </w:tc>
-        <w:tc>
-          <w:tcPr>
-            <w:tcW w:w="2337" w:type="dxa"/>
-          </w:tcPr>
-          <w:p>
-            <w:r>
               <w:t>1</w:t>
             </w:r>
           </w:p>
         </w:tc>
         <w:tc>
           <w:tcPr>
-            <w:tcW w:w="2338" w:type="dxa"/>
+            <w:tcW w:w="2337" w:type="dxa"/>
           </w:tcPr>
           <w:p>
             <w:r>
@@ -176,11 +166,19 @@
             <w:tcW w:w="2338" w:type="dxa"/>
           </w:tcPr>
           <w:p>
-            <w:proofErr w:type="spellStart"/>
-            <w:r>
-              <w:t>NotATriangle</w:t>
-            </w:r>
-            <w:proofErr w:type="spellEnd"/>
+            <w:r>
+              <w:t>1</w:t>
+            </w:r>
+          </w:p>
+        </w:tc>
+        <w:tc>
+          <w:tcPr>
+            <w:tcW w:w="2338" w:type="dxa"/>
+          </w:tcPr>
+          <w:p>
+            <w:r>
+              <w:t>Equilateral</w:t>
+            </w:r>
           </w:p>
         </w:tc>
       </w:tr>
@@ -191,23 +189,13 @@
           </w:tcPr>
           <w:p>
             <w:r>
-              <w:t>1</w:t>
-            </w:r>
-          </w:p>
-        </w:tc>
-        <w:tc>
-          <w:tcPr>
-            <w:tcW w:w="2337" w:type="dxa"/>
-          </w:tcPr>
-          <w:p>
-            <w:r>
               <w:t>2</w:t>
             </w:r>
           </w:p>
         </w:tc>
         <w:tc>
           <w:tcPr>
-            <w:tcW w:w="2338" w:type="dxa"/>
+            <w:tcW w:w="2337" w:type="dxa"/>
           </w:tcPr>
           <w:p>
             <w:r>
@@ -220,11 +208,19 @@
             <w:tcW w:w="2338" w:type="dxa"/>
           </w:tcPr>
           <w:p>
-            <w:proofErr w:type="spellStart"/>
-            <w:r>
-              <w:t>NotATriangle</w:t>
-            </w:r>
-            <w:proofErr w:type="spellEnd"/>
+            <w:r>
+              <w:t>4</w:t>
+            </w:r>
+          </w:p>
+        </w:tc>
+        <w:tc>
+          <w:tcPr>
+            <w:tcW w:w="2338" w:type="dxa"/>
+          </w:tcPr>
+          <w:p>
+            <w:r>
+              <w:t>Scalene</w:t>
+            </w:r>
           </w:p>
         </w:tc>
       </w:tr>
@@ -235,40 +231,38 @@
           </w:tcPr>
           <w:p>
             <w:r>
-              <w:t>1</w:t>
-            </w:r>
-          </w:p>
-        </w:tc>
-        <w:tc>
-          <w:tcPr>
-            <w:tcW w:w="2337" w:type="dxa"/>
-          </w:tcPr>
-          <w:p>
-            <w:r>
-              <w:t>3</w:t>
-            </w:r>
-          </w:p>
-        </w:tc>
-        <w:tc>
-          <w:tcPr>
-            <w:tcW w:w="2338" w:type="dxa"/>
-          </w:tcPr>
-          <w:p>
-            <w:r>
-              <w:t>8</w:t>
-            </w:r>
-          </w:p>
-        </w:tc>
-        <w:tc>
-          <w:tcPr>
-            <w:tcW w:w="2338" w:type="dxa"/>
-          </w:tcPr>
-          <w:p>
-            <w:proofErr w:type="spellStart"/>
-            <w:r>
-              <w:t>NotATriangle</w:t>
-            </w:r>
-            <w:proofErr w:type="spellEnd"/>
+              <w:t>5</w:t>
+            </w:r>
+          </w:p>
+        </w:tc>
+        <w:tc>
+          <w:tcPr>
+            <w:tcW w:w="2337" w:type="dxa"/>
+          </w:tcPr>
+          <w:p>
+            <w:r>
+              <w:t>6</w:t>
+            </w:r>
+          </w:p>
+        </w:tc>
+        <w:tc>
+          <w:tcPr>
+            <w:tcW w:w="2338" w:type="dxa"/>
+          </w:tcPr>
+          <w:p>
+            <w:r>
+              <w:t>7</w:t>
+            </w:r>
+          </w:p>
+        </w:tc>
+        <w:tc>
+          <w:tcPr>
+            <w:tcW w:w="2338" w:type="dxa"/>
+          </w:tcPr>
+          <w:p>
+            <w:r>
+              <w:t>Scalene</w:t>
+            </w:r>
           </w:p>
         </w:tc>
       </w:tr>
@@ -278,27 +272,40 @@
             <w:tcW w:w="2337" w:type="dxa"/>
           </w:tcPr>
           <w:p>
-            <w:bookmarkStart w:id="0" w:name="_GoBack"/>
-            <w:bookmarkEnd w:id="0"/>
-          </w:p>
-        </w:tc>
-        <w:tc>
-          <w:tcPr>
-            <w:tcW w:w="2337" w:type="dxa"/>
-          </w:tcPr>
-          <w:p/>
-        </w:tc>
-        <w:tc>
-          <w:tcPr>
-            <w:tcW w:w="2338" w:type="dxa"/>
-          </w:tcPr>
-          <w:p/>
-        </w:tc>
-        <w:tc>
-          <w:tcPr>
-            <w:tcW w:w="2338" w:type="dxa"/>
-          </w:tcPr>
-          <w:p/>
+            <w:r>
+              <w:t>4</w:t>
+            </w:r>
+          </w:p>
+        </w:tc>
+        <w:tc>
+          <w:tcPr>
+            <w:tcW w:w="2337" w:type="dxa"/>
+          </w:tcPr>
+          <w:p>
+            <w:r>
+              <w:t>5</w:t>
+            </w:r>
+          </w:p>
+        </w:tc>
+        <w:tc>
+          <w:tcPr>
+            <w:tcW w:w="2338" w:type="dxa"/>
+          </w:tcPr>
+          <w:p>
+            <w:r>
+              <w:t>6</w:t>
+            </w:r>
+          </w:p>
+        </w:tc>
+        <w:tc>
+          <w:tcPr>
+            <w:tcW w:w="2338" w:type="dxa"/>
+          </w:tcPr>
+          <w:p>
+            <w:r>
+              <w:t>Scalene</w:t>
+            </w:r>
+          </w:p>
         </w:tc>
       </w:tr>
       <w:tr>
@@ -306,29 +313,314 @@
           <w:tcPr>
             <w:tcW w:w="2337" w:type="dxa"/>
           </w:tcPr>
-          <w:p/>
-        </w:tc>
-        <w:tc>
-          <w:tcPr>
-            <w:tcW w:w="2337" w:type="dxa"/>
-          </w:tcPr>
-          <w:p/>
-        </w:tc>
-        <w:tc>
-          <w:tcPr>
-            <w:tcW w:w="2338" w:type="dxa"/>
-          </w:tcPr>
-          <w:p/>
-        </w:tc>
-        <w:tc>
-          <w:tcPr>
-            <w:tcW w:w="2338" w:type="dxa"/>
-          </w:tcPr>
-          <w:p/>
+          <w:p>
+            <w:r>
+              <w:t>0</w:t>
+            </w:r>
+          </w:p>
+        </w:tc>
+        <w:tc>
+          <w:tcPr>
+            <w:tcW w:w="2337" w:type="dxa"/>
+          </w:tcPr>
+          <w:p>
+            <w:r>
+              <w:t>1</w:t>
+            </w:r>
+          </w:p>
+        </w:tc>
+        <w:tc>
+          <w:tcPr>
+            <w:tcW w:w="2338" w:type="dxa"/>
+          </w:tcPr>
+          <w:p>
+            <w:r>
+              <w:t>2</w:t>
+            </w:r>
+          </w:p>
+        </w:tc>
+        <w:tc>
+          <w:tcPr>
+            <w:tcW w:w="2338" w:type="dxa"/>
+          </w:tcPr>
+          <w:p>
+            <w:proofErr w:type="spellStart"/>
+            <w:r>
+              <w:t>NotATriangle</w:t>
+            </w:r>
+            <w:proofErr w:type="spellEnd"/>
+          </w:p>
+        </w:tc>
+      </w:tr>
+      <w:tr>
+        <w:tc>
+          <w:tcPr>
+            <w:tcW w:w="2337" w:type="dxa"/>
+          </w:tcPr>
+          <w:p>
+            <w:r>
+              <w:t>0</w:t>
+            </w:r>
+          </w:p>
+        </w:tc>
+        <w:tc>
+          <w:tcPr>
+            <w:tcW w:w="2337" w:type="dxa"/>
+          </w:tcPr>
+          <w:p>
+            <w:r>
+              <w:t>7</w:t>
+            </w:r>
+          </w:p>
+        </w:tc>
+        <w:tc>
+          <w:tcPr>
+            <w:tcW w:w="2338" w:type="dxa"/>
+          </w:tcPr>
+          <w:p>
+            <w:r>
+              <w:t>7</w:t>
+            </w:r>
+          </w:p>
+        </w:tc>
+        <w:tc>
+          <w:tcPr>
+            <w:tcW w:w="2338" w:type="dxa"/>
+          </w:tcPr>
+          <w:p>
+            <w:proofErr w:type="spellStart"/>
+            <w:r>
+              <w:t>NotATriangle</w:t>
+            </w:r>
+            <w:proofErr w:type="spellEnd"/>
+          </w:p>
+        </w:tc>
+      </w:tr>
+      <w:tr>
+        <w:tc>
+          <w:tcPr>
+            <w:tcW w:w="2337" w:type="dxa"/>
+          </w:tcPr>
+          <w:p>
+            <w:r>
+              <w:t>0</w:t>
+            </w:r>
+          </w:p>
+        </w:tc>
+        <w:tc>
+          <w:tcPr>
+            <w:tcW w:w="2337" w:type="dxa"/>
+          </w:tcPr>
+          <w:p>
+            <w:r>
+              <w:t>0</w:t>
+            </w:r>
+          </w:p>
+        </w:tc>
+        <w:tc>
+          <w:tcPr>
+            <w:tcW w:w="2338" w:type="dxa"/>
+          </w:tcPr>
+          <w:p>
+            <w:r>
+              <w:t>5</w:t>
+            </w:r>
+          </w:p>
+        </w:tc>
+        <w:tc>
+          <w:tcPr>
+            <w:tcW w:w="2338" w:type="dxa"/>
+          </w:tcPr>
+          <w:p>
+            <w:proofErr w:type="spellStart"/>
+            <w:r>
+              <w:t>NotATriangle</w:t>
+            </w:r>
+            <w:proofErr w:type="spellEnd"/>
+          </w:p>
+        </w:tc>
+      </w:tr>
+      <w:tr>
+        <w:tc>
+          <w:tcPr>
+            <w:tcW w:w="2337" w:type="dxa"/>
+          </w:tcPr>
+          <w:p>
+            <w:r>
+              <w:t>0</w:t>
+            </w:r>
+          </w:p>
+        </w:tc>
+        <w:tc>
+          <w:tcPr>
+            <w:tcW w:w="2337" w:type="dxa"/>
+          </w:tcPr>
+          <w:p>
+            <w:r>
+              <w:t>0</w:t>
+            </w:r>
+          </w:p>
+        </w:tc>
+        <w:tc>
+          <w:tcPr>
+            <w:tcW w:w="2338" w:type="dxa"/>
+          </w:tcPr>
+          <w:p>
+            <w:r>
+              <w:t>0</w:t>
+            </w:r>
+          </w:p>
+        </w:tc>
+        <w:tc>
+          <w:tcPr>
+            <w:tcW w:w="2338" w:type="dxa"/>
+          </w:tcPr>
+          <w:p>
+            <w:proofErr w:type="spellStart"/>
+            <w:r>
+              <w:t>NotATriangle</w:t>
+            </w:r>
+            <w:proofErr w:type="spellEnd"/>
+          </w:p>
+        </w:tc>
+      </w:tr>
+      <w:tr>
+        <w:tc>
+          <w:tcPr>
+            <w:tcW w:w="2337" w:type="dxa"/>
+          </w:tcPr>
+          <w:p>
+            <w:r>
+              <w:t>-1</w:t>
+            </w:r>
+          </w:p>
+        </w:tc>
+        <w:tc>
+          <w:tcPr>
+            <w:tcW w:w="2337" w:type="dxa"/>
+          </w:tcPr>
+          <w:p>
+            <w:r>
+              <w:t>0</w:t>
+            </w:r>
+          </w:p>
+        </w:tc>
+        <w:tc>
+          <w:tcPr>
+            <w:tcW w:w="2338" w:type="dxa"/>
+          </w:tcPr>
+          <w:p>
+            <w:r>
+              <w:t>1</w:t>
+            </w:r>
+          </w:p>
+        </w:tc>
+        <w:tc>
+          <w:tcPr>
+            <w:tcW w:w="2338" w:type="dxa"/>
+          </w:tcPr>
+          <w:p>
+            <w:proofErr w:type="spellStart"/>
+            <w:r>
+              <w:t>NotATriangle</w:t>
+            </w:r>
+            <w:proofErr w:type="spellEnd"/>
+          </w:p>
+        </w:tc>
+      </w:tr>
+      <w:tr>
+        <w:tc>
+          <w:tcPr>
+            <w:tcW w:w="2337" w:type="dxa"/>
+          </w:tcPr>
+          <w:p>
+            <w:r>
+              <w:t>-1</w:t>
+            </w:r>
+          </w:p>
+        </w:tc>
+        <w:tc>
+          <w:tcPr>
+            <w:tcW w:w="2337" w:type="dxa"/>
+          </w:tcPr>
+          <w:p>
+            <w:r>
+              <w:t>2</w:t>
+            </w:r>
+          </w:p>
+        </w:tc>
+        <w:tc>
+          <w:tcPr>
+            <w:tcW w:w="2338" w:type="dxa"/>
+          </w:tcPr>
+          <w:p>
+            <w:r>
+              <w:t>3</w:t>
+            </w:r>
+          </w:p>
+        </w:tc>
+        <w:tc>
+          <w:tcPr>
+            <w:tcW w:w="2338" w:type="dxa"/>
+          </w:tcPr>
+          <w:p>
+            <w:proofErr w:type="spellStart"/>
+            <w:r>
+              <w:t>NotATriangle</w:t>
+            </w:r>
+            <w:proofErr w:type="spellEnd"/>
+          </w:p>
+        </w:tc>
+      </w:tr>
+      <w:tr>
+        <w:tc>
+          <w:tcPr>
+            <w:tcW w:w="2337" w:type="dxa"/>
+          </w:tcPr>
+          <w:p>
+            <w:r>
+              <w:t>-1</w:t>
+            </w:r>
+          </w:p>
+        </w:tc>
+        <w:tc>
+          <w:tcPr>
+            <w:tcW w:w="2337" w:type="dxa"/>
+          </w:tcPr>
+          <w:p>
+            <w:r>
+              <w:t>7</w:t>
+            </w:r>
+          </w:p>
+        </w:tc>
+        <w:tc>
+          <w:tcPr>
+            <w:tcW w:w="2338" w:type="dxa"/>
+          </w:tcPr>
+          <w:p>
+            <w:r>
+              <w:t>7</w:t>
+            </w:r>
+          </w:p>
+        </w:tc>
+        <w:tc>
+          <w:tcPr>
+            <w:tcW w:w="2338" w:type="dxa"/>
+          </w:tcPr>
+          <w:p>
+            <w:proofErr w:type="spellStart"/>
+            <w:r>
+              <w:t>NotATriangle</w:t>
+            </w:r>
+            <w:proofErr w:type="spellEnd"/>
+          </w:p>
         </w:tc>
       </w:tr>
     </w:tbl>
-    <w:p/>
+    <w:p>
+      <w:bookmarkStart w:id="0" w:name="_GoBack"/>
+      <w:bookmarkEnd w:id="0"/>
+    </w:p>
     <w:sectPr>
       <w:pgSz w:w="12240" w:h="15840"/>
       <w:pgMar w:top="1440" w:right="1440" w:bottom="1440" w:left="1440" w:header="720" w:footer="720" w:gutter="0"/>

</xml_diff>